<commit_message>
Features provided by Google Play Services Location API
</commit_message>
<xml_diff>
--- a/Documents/Adding-features-to-an-application-using-GPS.docx
+++ b/Documents/Adding-features-to-an-application-using-GPS.docx
@@ -200,6 +200,16 @@
         </w:rPr>
         <w:t>Recognizing user’s current activity(still, walking, bicycling, driving)</w:t>
       </w:r>
+    </w:p>
+    <w:p>
+      <w:pPr>
+        <w:pStyle w:val="ListParagraph"/>
+        <w:rPr>
+          <w:b/>
+          <w:sz w:val="28"/>
+          <w:szCs w:val="28"/>
+        </w:rPr>
+      </w:pPr>
     </w:p>
     <w:p>
       <w:pPr>
@@ -393,29 +403,7 @@
         <w:rPr>
           <w:rFonts w:asciiTheme="minorHAnsi" w:hAnsiTheme="minorHAnsi" w:cstheme="minorHAnsi"/>
         </w:rPr>
-        <w:t xml:space="preserve">Reverse coding can be done using </w:t>
-      </w:r>
-      <w:proofErr w:type="spellStart"/>
-      <w:proofErr w:type="gramStart"/>
-      <w:r>
-        <w:rPr>
-          <w:rFonts w:asciiTheme="minorHAnsi" w:hAnsiTheme="minorHAnsi" w:cstheme="minorHAnsi"/>
-        </w:rPr>
-        <w:t>getFromLocation</w:t>
-      </w:r>
-      <w:proofErr w:type="spellEnd"/>
-      <w:r>
-        <w:rPr>
-          <w:rFonts w:asciiTheme="minorHAnsi" w:hAnsiTheme="minorHAnsi" w:cstheme="minorHAnsi"/>
-        </w:rPr>
-        <w:t>(</w:t>
-      </w:r>
-      <w:proofErr w:type="gramEnd"/>
-      <w:r>
-        <w:rPr>
-          <w:rFonts w:asciiTheme="minorHAnsi" w:hAnsiTheme="minorHAnsi" w:cstheme="minorHAnsi"/>
-        </w:rPr>
-        <w:t>) method of Geocoder class.</w:t>
+        <w:t>Reverse coding can be done using getFromLocation() method of Geocoder class.</w:t>
       </w:r>
     </w:p>
     <w:p>
@@ -545,21 +533,7 @@
         <w:rPr>
           <w:rFonts w:asciiTheme="minorHAnsi" w:hAnsiTheme="minorHAnsi" w:cstheme="minorHAnsi"/>
         </w:rPr>
-        <w:t xml:space="preserve">Location Services treats a geofences as an area rather than as a points and proximity. This allows it to detect when the user enters or exits a geofence. For each geofence, you can ask Location Services to send you entrance events or exit events or both. You can also limit the duration of a geofence by specifying </w:t>
-      </w:r>
-      <w:proofErr w:type="gramStart"/>
-      <w:r>
-        <w:rPr>
-          <w:rFonts w:asciiTheme="minorHAnsi" w:hAnsiTheme="minorHAnsi" w:cstheme="minorHAnsi"/>
-        </w:rPr>
-        <w:t>an expiration</w:t>
-      </w:r>
-      <w:proofErr w:type="gramEnd"/>
-      <w:r>
-        <w:rPr>
-          <w:rFonts w:asciiTheme="minorHAnsi" w:hAnsiTheme="minorHAnsi" w:cstheme="minorHAnsi"/>
-        </w:rPr>
-        <w:t xml:space="preserve"> duration in milliseconds. After the geofence expires, Location Services automatically removes it. </w:t>
+        <w:t xml:space="preserve">Location Services treats a geofences as an area rather than as a points and proximity. This allows it to detect when the user enters or exits a geofence. For each geofence, you can ask Location Services to send you entrance events or exit events or both. You can also limit the duration of a geofence by specifying an expiration duration in milliseconds. After the geofence expires, Location Services automatically removes it. </w:t>
       </w:r>
     </w:p>
     <w:p>
@@ -598,21 +572,7 @@
         <w:rPr>
           <w:rFonts w:asciiTheme="minorHAnsi" w:hAnsiTheme="minorHAnsi" w:cstheme="minorHAnsi"/>
         </w:rPr>
-        <w:t xml:space="preserve">Activity recognition tries to detect the user's current physical activity, such as walking, driving, or standing still. Requests for updates go through an activity recognition client, which, while different from the location client used by location or </w:t>
-      </w:r>
-      <w:proofErr w:type="spellStart"/>
-      <w:r>
-        <w:rPr>
-          <w:rFonts w:asciiTheme="minorHAnsi" w:hAnsiTheme="minorHAnsi" w:cstheme="minorHAnsi"/>
-        </w:rPr>
-        <w:t>geofencing</w:t>
-      </w:r>
-      <w:proofErr w:type="spellEnd"/>
-      <w:r>
-        <w:rPr>
-          <w:rFonts w:asciiTheme="minorHAnsi" w:hAnsiTheme="minorHAnsi" w:cstheme="minorHAnsi"/>
-        </w:rPr>
-        <w:t>, follows a similar pattern. Based on the update interval you choose, Location Services sends out activity information containing one or more possible activities and the confidence level for each one.</w:t>
+        <w:t>Activity recognition tries to detect the user's current physical activity, such as walking, driving, or standing still. Requests for updates go through an activity recognition client, which, while different from the location client used by location or geofencing, follows a similar pattern. Based on the update interval you choose, Location Services sends out activity information containing one or more possible activities and the confidence level for each one.</w:t>
       </w:r>
     </w:p>
     <w:p>

</xml_diff>